<commit_message>
Added color to rock generator. Updated cargo bay.
</commit_message>
<xml_diff>
--- a/Content/Source_Files/Project_Notes.docx
+++ b/Content/Source_Files/Project_Notes.docx
@@ -23,11 +23,90 @@
           <w:numId w:val="1"/>
         </w:numPr>
       </w:pPr>
-      <w:proofErr w:type="spellStart"/>
-      <w:r>
-        <w:t>MI_Trim_Metal_Ship_Large_A</w:t>
-      </w:r>
-      <w:proofErr w:type="spellEnd"/>
+      <w:r>
+        <w:t xml:space="preserve">MI_Trim_Metal_Ship_Large_A </w:t>
+      </w:r>
+    </w:p>
+    <w:p>
+      <w:pPr>
+        <w:pStyle w:val="ListParagraph"/>
+        <w:numPr>
+          <w:ilvl w:val="1"/>
+          <w:numId w:val="1"/>
+        </w:numPr>
+      </w:pPr>
+      <w:r>
+        <w:t>Used for the exterior of ship main painted metal panels</w:t>
+      </w:r>
+    </w:p>
+    <w:p>
+      <w:pPr>
+        <w:pStyle w:val="ListParagraph"/>
+        <w:numPr>
+          <w:ilvl w:val="0"/>
+          <w:numId w:val="1"/>
+        </w:numPr>
+      </w:pPr>
+      <w:r>
+        <w:t xml:space="preserve">MI_Trim_Metal_Ship_Large_B </w:t>
+      </w:r>
+    </w:p>
+    <w:p>
+      <w:pPr>
+        <w:pStyle w:val="ListParagraph"/>
+        <w:numPr>
+          <w:ilvl w:val="1"/>
+          <w:numId w:val="1"/>
+        </w:numPr>
+      </w:pPr>
+      <w:r>
+        <w:t>Used for the mechanical parts</w:t>
+      </w:r>
+    </w:p>
+    <w:p>
+      <w:pPr>
+        <w:pStyle w:val="ListParagraph"/>
+        <w:numPr>
+          <w:ilvl w:val="0"/>
+          <w:numId w:val="1"/>
+        </w:numPr>
+      </w:pPr>
+      <w:r>
+        <w:t>[to do</w:t>
+      </w:r>
+      <w:r>
+        <w:t xml:space="preserve"> in unreal</w:t>
+      </w:r>
+      <w:r>
+        <w:t>] MI_Trim_Metal_Panels_A</w:t>
+      </w:r>
+    </w:p>
+    <w:p>
+      <w:pPr>
+        <w:pStyle w:val="ListParagraph"/>
+        <w:numPr>
+          <w:ilvl w:val="1"/>
+          <w:numId w:val="1"/>
+        </w:numPr>
+      </w:pPr>
+      <w:r>
+        <w:t>Interior Metal Panel Trim</w:t>
+      </w:r>
+      <w:r>
+        <w:t xml:space="preserve"> (the one from a couple semesters ago)</w:t>
+      </w:r>
+    </w:p>
+    <w:p>
+      <w:pPr>
+        <w:pStyle w:val="ListParagraph"/>
+        <w:numPr>
+          <w:ilvl w:val="0"/>
+          <w:numId w:val="1"/>
+        </w:numPr>
+      </w:pPr>
+      <w:r>
+        <w:t>MI_Ship_Glass</w:t>
+      </w:r>
       <w:r>
         <w:t xml:space="preserve"> </w:t>
       </w:r>
@@ -41,13 +120,11 @@
         </w:numPr>
       </w:pPr>
       <w:r>
-        <w:t xml:space="preserve">Used for the exterior of ship main painted metal </w:t>
-      </w:r>
-      <w:proofErr w:type="gramStart"/>
-      <w:r>
-        <w:t>panels</w:t>
-      </w:r>
-      <w:proofErr w:type="gramEnd"/>
+        <w:t xml:space="preserve">Used for </w:t>
+      </w:r>
+      <w:r>
+        <w:t>ship glass</w:t>
+      </w:r>
     </w:p>
     <w:p>
       <w:pPr>
@@ -57,13 +134,11 @@
           <w:numId w:val="1"/>
         </w:numPr>
       </w:pPr>
-      <w:proofErr w:type="spellStart"/>
-      <w:r>
-        <w:t>MI_Trim_Metal_Ship_Large_B</w:t>
-      </w:r>
-      <w:proofErr w:type="spellEnd"/>
-      <w:r>
-        <w:t xml:space="preserve"> </w:t>
+      <w:r>
+        <w:t>MI_Ship</w:t>
+      </w:r>
+      <w:r>
+        <w:t>_Decals</w:t>
       </w:r>
     </w:p>
     <w:p>
@@ -75,13 +150,8 @@
         </w:numPr>
       </w:pPr>
       <w:r>
-        <w:t xml:space="preserve">Used for the mechanical </w:t>
-      </w:r>
-      <w:proofErr w:type="gramStart"/>
-      <w:r>
-        <w:t>parts</w:t>
-      </w:r>
-      <w:proofErr w:type="gramEnd"/>
+        <w:t>Labels for ship.</w:t>
+      </w:r>
     </w:p>
     <w:p>
       <w:pPr>
@@ -92,13 +162,11 @@
         </w:numPr>
       </w:pPr>
       <w:r>
-        <w:t xml:space="preserve">[to do] </w:t>
-      </w:r>
-      <w:proofErr w:type="spellStart"/>
-      <w:r>
-        <w:t>MI_Trim_Metal_Panels_A</w:t>
-      </w:r>
-      <w:proofErr w:type="spellEnd"/>
+        <w:t>[to do]</w:t>
+      </w:r>
+      <w:r>
+        <w:t>MI_Trim_Metal_Interior</w:t>
+      </w:r>
     </w:p>
     <w:p>
       <w:pPr>
@@ -109,7 +177,10 @@
         </w:numPr>
       </w:pPr>
       <w:r>
-        <w:t>Interior Metal Panel Trim</w:t>
+        <w:t>A</w:t>
+      </w:r>
+      <w:r>
+        <w:t xml:space="preserve"> sharper version used for the interior</w:t>
       </w:r>
     </w:p>
     <w:p>
@@ -120,125 +191,12 @@
           <w:numId w:val="1"/>
         </w:numPr>
       </w:pPr>
-      <w:proofErr w:type="spellStart"/>
-      <w:r>
-        <w:t>MI_Ship_Glass</w:t>
-      </w:r>
-      <w:proofErr w:type="spellEnd"/>
-      <w:r>
-        <w:t xml:space="preserve"> </w:t>
-      </w:r>
-    </w:p>
-    <w:p>
-      <w:pPr>
-        <w:pStyle w:val="ListParagraph"/>
-        <w:numPr>
-          <w:ilvl w:val="1"/>
-          <w:numId w:val="1"/>
-        </w:numPr>
-      </w:pPr>
-      <w:r>
-        <w:t xml:space="preserve">Used for </w:t>
-      </w:r>
-      <w:r>
-        <w:t xml:space="preserve">ship </w:t>
-      </w:r>
-      <w:proofErr w:type="gramStart"/>
-      <w:r>
-        <w:t>glass</w:t>
-      </w:r>
-      <w:proofErr w:type="gramEnd"/>
-    </w:p>
-    <w:p>
-      <w:pPr>
-        <w:pStyle w:val="ListParagraph"/>
-        <w:numPr>
-          <w:ilvl w:val="0"/>
-          <w:numId w:val="1"/>
-        </w:numPr>
-      </w:pPr>
-      <w:proofErr w:type="spellStart"/>
-      <w:r>
-        <w:t>MI_Ship</w:t>
-      </w:r>
-      <w:r>
-        <w:t>_Decals</w:t>
-      </w:r>
-      <w:proofErr w:type="spellEnd"/>
-    </w:p>
-    <w:p>
-      <w:pPr>
-        <w:pStyle w:val="ListParagraph"/>
-        <w:numPr>
-          <w:ilvl w:val="1"/>
-          <w:numId w:val="1"/>
-        </w:numPr>
-      </w:pPr>
-      <w:r>
-        <w:t xml:space="preserve">Labels for </w:t>
-      </w:r>
-      <w:proofErr w:type="gramStart"/>
-      <w:r>
-        <w:t>ship</w:t>
-      </w:r>
-      <w:proofErr w:type="gramEnd"/>
-      <w:r>
-        <w:t>.</w:t>
-      </w:r>
-    </w:p>
-    <w:p>
-      <w:pPr>
-        <w:pStyle w:val="ListParagraph"/>
-        <w:numPr>
-          <w:ilvl w:val="0"/>
-          <w:numId w:val="1"/>
-        </w:numPr>
-      </w:pPr>
-      <w:r>
-        <w:t>[to do]</w:t>
-      </w:r>
-      <w:proofErr w:type="spellStart"/>
-      <w:r>
-        <w:t>MI_Trim_Metal_Interior</w:t>
-      </w:r>
-      <w:proofErr w:type="spellEnd"/>
-    </w:p>
-    <w:p>
-      <w:pPr>
-        <w:pStyle w:val="ListParagraph"/>
-        <w:numPr>
-          <w:ilvl w:val="1"/>
-          <w:numId w:val="1"/>
-        </w:numPr>
-      </w:pPr>
-      <w:r>
-        <w:t>A</w:t>
-      </w:r>
-      <w:r>
-        <w:t xml:space="preserve"> sharper version used for the </w:t>
-      </w:r>
-      <w:proofErr w:type="gramStart"/>
-      <w:r>
-        <w:t>interior</w:t>
-      </w:r>
-      <w:proofErr w:type="gramEnd"/>
-    </w:p>
-    <w:p>
-      <w:pPr>
-        <w:pStyle w:val="ListParagraph"/>
-        <w:numPr>
-          <w:ilvl w:val="0"/>
-          <w:numId w:val="1"/>
-        </w:numPr>
-      </w:pPr>
       <w:r>
         <w:t xml:space="preserve">X </w:t>
       </w:r>
-      <w:proofErr w:type="spellStart"/>
       <w:r>
         <w:t>MI_Trim_Concrete_Outdoor_Large</w:t>
       </w:r>
-      <w:proofErr w:type="spellEnd"/>
     </w:p>
     <w:p>
       <w:pPr>

</xml_diff>